<commit_message>
Mudanças de estilização do código
</commit_message>
<xml_diff>
--- a/bankaccountdoc/requisitos/UseCase/UC001 - UseCase - ClientDataType.docx
+++ b/bankaccountdoc/requisitos/UseCase/UC001 - UseCase - ClientDataType.docx
@@ -369,6 +369,12 @@
               <w:rPr>
                 <w:rFonts w:ascii="Courier New" w:hAnsi="Courier New"/>
               </w:rPr>
+              <w:t>_</w:t>
+            </w:r>
+            <w:r>
+              <w:rPr>
+                <w:rFonts w:ascii="Courier New" w:hAnsi="Courier New"/>
+              </w:rPr>
               <w:t>idClient tipo de dado int</w:t>
             </w:r>
           </w:p>
@@ -389,7 +395,13 @@
               <w:rPr>
                 <w:rFonts w:ascii="Courier New" w:hAnsi="Courier New"/>
               </w:rPr>
-              <w:t>NameClient tipo de dado String</w:t>
+              <w:t>_n</w:t>
+            </w:r>
+            <w:r>
+              <w:rPr>
+                <w:rFonts w:ascii="Courier New" w:hAnsi="Courier New"/>
+              </w:rPr>
+              <w:t>ameClient tipo de dado String</w:t>
             </w:r>
           </w:p>
           <w:p>
@@ -409,6 +421,12 @@
               <w:rPr>
                 <w:rFonts w:ascii="Courier New" w:hAnsi="Courier New"/>
               </w:rPr>
+              <w:t>_</w:t>
+            </w:r>
+            <w:r>
+              <w:rPr>
+                <w:rFonts w:ascii="Courier New" w:hAnsi="Courier New"/>
+              </w:rPr>
               <w:t>ageClient tipo de dado inteiro</w:t>
             </w:r>
           </w:p>
@@ -429,6 +447,12 @@
               <w:rPr>
                 <w:rFonts w:ascii="Courier New" w:hAnsi="Courier New"/>
               </w:rPr>
+              <w:t>_</w:t>
+            </w:r>
+            <w:r>
+              <w:rPr>
+                <w:rFonts w:ascii="Courier New" w:hAnsi="Courier New"/>
+              </w:rPr>
               <w:t>mailClient tipo de dado varChar</w:t>
             </w:r>
           </w:p>
@@ -449,6 +473,12 @@
               <w:rPr>
                 <w:rFonts w:ascii="Courier New" w:hAnsi="Courier New"/>
               </w:rPr>
+              <w:t>_</w:t>
+            </w:r>
+            <w:r>
+              <w:rPr>
+                <w:rFonts w:ascii="Courier New" w:hAnsi="Courier New"/>
+              </w:rPr>
               <w:t>statusClient tipo de dado boolean</w:t>
             </w:r>
           </w:p>
@@ -469,6 +499,12 @@
               <w:rPr>
                 <w:rFonts w:ascii="Courier New" w:hAnsi="Courier New"/>
               </w:rPr>
+              <w:t>_</w:t>
+            </w:r>
+            <w:r>
+              <w:rPr>
+                <w:rFonts w:ascii="Courier New" w:hAnsi="Courier New"/>
+              </w:rPr>
               <w:t>idAccount tipo de dado inteiro</w:t>
             </w:r>
           </w:p>
@@ -755,9 +791,12 @@
               </w:rPr>
             </w:pPr>
             <w:r>
-              <w:rPr/>
+              <w:rPr>
+                <w:rFonts w:ascii="Courier New" w:hAnsi="Courier New"/>
+                <w:lang w:val="pt-BR"/>
+              </w:rPr>
               <w:drawing>
-                <wp:anchor behindDoc="0" distT="0" distB="0" distL="0" distR="0" simplePos="0" locked="0" layoutInCell="0" allowOverlap="1" relativeHeight="4">
+                <wp:anchor behindDoc="0" distT="0" distB="0" distL="0" distR="0" simplePos="0" locked="0" layoutInCell="1" allowOverlap="1" relativeHeight="4">
                   <wp:simplePos x="0" y="0"/>
                   <wp:positionH relativeFrom="column">
                     <wp:align>center</wp:align>
@@ -895,14 +934,7 @@
                 <w:rFonts w:ascii="Courier New" w:hAnsi="Courier New"/>
                 <w:lang w:val="pt-BR"/>
               </w:rPr>
-              <w:t xml:space="preserve">O </w:t>
-            </w:r>
-            <w:r>
-              <w:rPr>
-                <w:rFonts w:ascii="Courier New" w:hAnsi="Courier New"/>
-                <w:lang w:val="pt-BR"/>
-              </w:rPr>
-              <w:t>objeto derivado “client” conterá as propriedades e métodos a seguir:</w:t>
+              <w:t>O objeto derivado “client” conterá as propriedades e métodos a seguir:</w:t>
             </w:r>
           </w:p>
           <w:p>
@@ -1112,7 +1144,7 @@
                 <w:rFonts w:ascii="Courier New" w:hAnsi="Courier New"/>
                 <w:lang w:val="pt-BR"/>
               </w:rPr>
-              <w:t>Ao evocar client.setStatusClient(boolean statusClient): define o valor da variável privada _stattusClient</w:t>
+              <w:t>Ao evocar client.setStatusClient(boolean statusClient): define o valor da variável privada _statusClient</w:t>
             </w:r>
           </w:p>
           <w:p>
@@ -1175,21 +1207,7 @@
                 <w:rFonts w:ascii="Courier New" w:hAnsi="Courier New"/>
                 <w:lang w:val="pt-BR"/>
               </w:rPr>
-              <w:t>Ao evocar client.</w:t>
-            </w:r>
-            <w:r>
-              <w:rPr>
-                <w:rFonts w:ascii="Courier New" w:hAnsi="Courier New"/>
-                <w:lang w:val="pt-BR"/>
-              </w:rPr>
-              <w:t xml:space="preserve">clientData(): retorna os dados do objeto client </w:t>
-            </w:r>
-            <w:r>
-              <w:rPr>
-                <w:rFonts w:ascii="Courier New" w:hAnsi="Courier New"/>
-                <w:lang w:val="pt-BR"/>
-              </w:rPr>
-              <w:t>em um formato contendo PROPRIEDADE: VALOR, um por linha.</w:t>
+              <w:t>Ao evocar client.clientData(): retorna os dados do objeto client em um formato contendo PROPRIEDADE: VALOR, um por linha.</w:t>
             </w:r>
           </w:p>
         </w:tc>
@@ -1280,7 +1298,9 @@
               </w:rPr>
             </w:pPr>
             <w:r>
-              <w:rPr/>
+              <w:rPr>
+                <w:lang w:val="pt-BR"/>
+              </w:rPr>
             </w:r>
           </w:p>
         </w:tc>
@@ -1369,7 +1389,10 @@
               </w:rPr>
             </w:pPr>
             <w:r>
-              <w:rPr/>
+              <w:rPr>
+                <w:rFonts w:ascii="Courier New" w:hAnsi="Courier New"/>
+                <w:lang w:val="pt-BR"/>
+              </w:rPr>
             </w:r>
           </w:p>
         </w:tc>
@@ -1427,7 +1450,10 @@
               </w:rPr>
             </w:pPr>
             <w:r>
-              <w:rPr/>
+              <w:rPr>
+                <w:rFonts w:ascii="Courier New" w:hAnsi="Courier New"/>
+                <w:lang w:val="pt-BR"/>
+              </w:rPr>
             </w:r>
           </w:p>
         </w:tc>
@@ -1488,7 +1514,7 @@
     <w:r>
       <w:rPr/>
       <w:drawing>
-        <wp:anchor behindDoc="0" distT="0" distB="0" distL="0" distR="0" simplePos="0" locked="0" layoutInCell="0" allowOverlap="1" relativeHeight="3">
+        <wp:anchor behindDoc="1" distT="0" distB="0" distL="0" distR="0" simplePos="0" locked="0" layoutInCell="0" allowOverlap="1" relativeHeight="3">
           <wp:simplePos x="0" y="0"/>
           <wp:positionH relativeFrom="column">
             <wp:align>center</wp:align>
@@ -1556,7 +1582,7 @@
     <w:r>
       <w:rPr/>
       <w:drawing>
-        <wp:anchor behindDoc="0" distT="0" distB="0" distL="0" distR="0" simplePos="0" locked="0" layoutInCell="0" allowOverlap="1" relativeHeight="3">
+        <wp:anchor behindDoc="1" distT="0" distB="0" distL="0" distR="0" simplePos="0" locked="0" layoutInCell="0" allowOverlap="1" relativeHeight="3">
           <wp:simplePos x="0" y="0"/>
           <wp:positionH relativeFrom="column">
             <wp:align>center</wp:align>

</xml_diff>